<commit_message>
Aanpassing script SPSS  markdown
</commit_message>
<xml_diff>
--- a/02. SPSSMarkdown/One-Sample-t-toets_v2_20191127.docx
+++ b/02. SPSSMarkdown/One-Sample-t-toets_v2_20191127.docx
@@ -590,7 +590,7 @@
           <w:color w:val="333333"/>
           <w:sz w:val="20"/>
           <w:szCs w:val="20"/>
-          <w:lang w:val="en-US" w:eastAsia="nl-NL"/>
+          <w:lang w:eastAsia="nl-NL"/>
         </w:rPr>
       </w:pPr>
     </w:p>
@@ -1976,37 +1976,7 @@
           <w:szCs w:val="21"/>
           <w:lang w:eastAsia="nl-NL"/>
         </w:rPr>
-        <w:t>Selecteer</w:t>
-      </w:r>
-      <w:r>
-        <w:rPr>
-          <w:rFonts w:ascii="Helvetica" w:eastAsia="Times New Roman" w:hAnsi="Helvetica" w:cs="Helvetica"/>
-          <w:color w:val="555555"/>
-          <w:sz w:val="21"/>
-          <w:szCs w:val="21"/>
-          <w:lang w:eastAsia="nl-NL"/>
-        </w:rPr>
-        <w:t xml:space="preserve"> de gewenste variabele</w:t>
-      </w:r>
-      <w:r>
-        <w:rPr>
-          <w:rFonts w:ascii="Helvetica" w:eastAsia="Times New Roman" w:hAnsi="Helvetica" w:cs="Helvetica"/>
-          <w:color w:val="555555"/>
-          <w:sz w:val="21"/>
-          <w:szCs w:val="21"/>
-          <w:lang w:eastAsia="nl-NL"/>
-        </w:rPr>
-        <w:t xml:space="preserve"> en plaat</w:t>
-      </w:r>
-      <w:r>
-        <w:rPr>
-          <w:rFonts w:ascii="Helvetica" w:eastAsia="Times New Roman" w:hAnsi="Helvetica" w:cs="Helvetica"/>
-          <w:color w:val="555555"/>
-          <w:sz w:val="21"/>
-          <w:szCs w:val="21"/>
-          <w:lang w:eastAsia="nl-NL"/>
-        </w:rPr>
-        <w:t xml:space="preserve">s deze in het vakje </w:t>
+        <w:t xml:space="preserve">Selecteer de gewenste variabele en plaats deze in het vakje </w:t>
       </w:r>
       <w:proofErr w:type="spellStart"/>
       <w:r>
@@ -2081,17 +2051,7 @@
           <w:szCs w:val="21"/>
           <w:lang w:eastAsia="nl-NL"/>
         </w:rPr>
-        <w:t xml:space="preserve"> toets</w:t>
-      </w:r>
-      <w:r>
-        <w:rPr>
-          <w:rFonts w:ascii="Helvetica" w:eastAsia="Times New Roman" w:hAnsi="Helvetica" w:cs="Helvetica"/>
-          <w:color w:val="555555"/>
-          <w:sz w:val="21"/>
-          <w:szCs w:val="21"/>
-          <w:lang w:eastAsia="nl-NL"/>
-        </w:rPr>
-        <w:t xml:space="preserve">. </w:t>
+        <w:t xml:space="preserve"> toets. </w:t>
       </w:r>
     </w:p>
     <w:p>
@@ -2464,24 +2424,25 @@
         <w:adjustRightInd w:val="0"/>
         <w:spacing w:after="0" w:line="240" w:lineRule="auto"/>
         <w:rPr>
-          <w:rFonts w:ascii="Helvetica" w:hAnsi="Helvetica" w:cs="Helvetica"/>
+          <w:rFonts w:ascii="Times New Roman" w:hAnsi="Times New Roman" w:cs="Times New Roman"/>
           <w:sz w:val="24"/>
           <w:szCs w:val="24"/>
         </w:rPr>
       </w:pPr>
-      <w:r>
-        <w:rPr>
-          <w:rFonts w:ascii="Helvetica" w:hAnsi="Helvetica" w:cs="Helvetica"/>
+      <w:bookmarkStart w:id="3" w:name="_GoBack"/>
+      <w:r>
+        <w:rPr>
+          <w:rFonts w:ascii="Times New Roman" w:hAnsi="Times New Roman" w:cs="Times New Roman"/>
           <w:noProof/>
           <w:sz w:val="24"/>
           <w:szCs w:val="24"/>
           <w:lang w:eastAsia="nl-NL"/>
         </w:rPr>
         <w:drawing>
-          <wp:inline distT="0" distB="0" distL="0" distR="0" wp14:anchorId="323AACEC" wp14:editId="1008AE42">
+          <wp:inline distT="0" distB="0" distL="0" distR="0" wp14:anchorId="3CDB7054" wp14:editId="5027731A">
             <wp:extent cx="5972175" cy="3514725"/>
             <wp:effectExtent l="0" t="0" r="9525" b="9525"/>
-            <wp:docPr id="10" name="Picture 10"/>
+            <wp:docPr id="2" name="Picture 2"/>
             <wp:cNvGraphicFramePr>
               <a:graphicFrameLocks xmlns:a="http://schemas.openxmlformats.org/drawingml/2006/main" noChangeAspect="1"/>
             </wp:cNvGraphicFramePr>
@@ -2489,7 +2450,7 @@
               <a:graphicData uri="http://schemas.openxmlformats.org/drawingml/2006/picture">
                 <pic:pic xmlns:pic="http://schemas.openxmlformats.org/drawingml/2006/picture">
                   <pic:nvPicPr>
-                    <pic:cNvPr id="0" name="Picture 11"/>
+                    <pic:cNvPr id="0" name="Picture 2"/>
                     <pic:cNvPicPr>
                       <a:picLocks noChangeAspect="1" noChangeArrowheads="1"/>
                     </pic:cNvPicPr>
@@ -2526,6 +2487,46 @@
           </wp:inline>
         </w:drawing>
       </w:r>
+      <w:bookmarkEnd w:id="3"/>
+    </w:p>
+    <w:p>
+      <w:pPr>
+        <w:autoSpaceDE w:val="0"/>
+        <w:autoSpaceDN w:val="0"/>
+        <w:adjustRightInd w:val="0"/>
+        <w:spacing w:after="0" w:line="240" w:lineRule="auto"/>
+        <w:rPr>
+          <w:rFonts w:ascii="Times New Roman" w:hAnsi="Times New Roman" w:cs="Times New Roman"/>
+          <w:sz w:val="24"/>
+          <w:szCs w:val="24"/>
+        </w:rPr>
+      </w:pPr>
+    </w:p>
+    <w:p>
+      <w:pPr>
+        <w:autoSpaceDE w:val="0"/>
+        <w:autoSpaceDN w:val="0"/>
+        <w:adjustRightInd w:val="0"/>
+        <w:spacing w:after="0" w:line="400" w:lineRule="atLeast"/>
+        <w:rPr>
+          <w:rFonts w:ascii="Times New Roman" w:hAnsi="Times New Roman" w:cs="Times New Roman"/>
+          <w:sz w:val="24"/>
+          <w:szCs w:val="24"/>
+        </w:rPr>
+      </w:pPr>
+    </w:p>
+    <w:p>
+      <w:pPr>
+        <w:autoSpaceDE w:val="0"/>
+        <w:autoSpaceDN w:val="0"/>
+        <w:adjustRightInd w:val="0"/>
+        <w:spacing w:after="0" w:line="240" w:lineRule="auto"/>
+        <w:rPr>
+          <w:rFonts w:ascii="Helvetica" w:hAnsi="Helvetica" w:cs="Helvetica"/>
+          <w:sz w:val="24"/>
+          <w:szCs w:val="24"/>
+        </w:rPr>
+      </w:pPr>
     </w:p>
     <w:p>
       <w:pPr>
@@ -2820,27 +2821,7 @@
           <w:szCs w:val="21"/>
           <w:lang w:eastAsia="nl-NL"/>
         </w:rPr>
-        <w:t>Selecteer de gewenste variabele(n) en plaat</w:t>
-      </w:r>
-      <w:r>
-        <w:rPr>
-          <w:rFonts w:ascii="Helvetica" w:eastAsia="Times New Roman" w:hAnsi="Helvetica" w:cs="Helvetica"/>
-          <w:color w:val="555555"/>
-          <w:sz w:val="21"/>
-          <w:szCs w:val="21"/>
-          <w:lang w:eastAsia="nl-NL"/>
-        </w:rPr>
-        <w:t>s deze in het vakje Variable</w:t>
-      </w:r>
-      <w:r>
-        <w:rPr>
-          <w:rFonts w:ascii="Helvetica" w:eastAsia="Times New Roman" w:hAnsi="Helvetica" w:cs="Helvetica"/>
-          <w:color w:val="555555"/>
-          <w:sz w:val="21"/>
-          <w:szCs w:val="21"/>
-          <w:lang w:eastAsia="nl-NL"/>
-        </w:rPr>
-        <w:t xml:space="preserve">s, dit doe je middels de  </w:t>
+        <w:t xml:space="preserve">Selecteer de gewenste variabele(n) en plaats deze in het vakje Variables, dit doe je middels de  </w:t>
       </w:r>
       <w:r>
         <w:rPr>
@@ -2892,17 +2873,7 @@
           <w:szCs w:val="21"/>
           <w:lang w:eastAsia="nl-NL"/>
         </w:rPr>
-        <w:t xml:space="preserve"> toets.</w:t>
-      </w:r>
-      <w:r>
-        <w:rPr>
-          <w:rFonts w:ascii="Helvetica" w:eastAsia="Times New Roman" w:hAnsi="Helvetica" w:cs="Helvetica"/>
-          <w:color w:val="555555"/>
-          <w:sz w:val="21"/>
-          <w:szCs w:val="21"/>
-          <w:lang w:eastAsia="nl-NL"/>
-        </w:rPr>
-        <w:t xml:space="preserve"> </w:t>
+        <w:t xml:space="preserve"> toets. </w:t>
       </w:r>
     </w:p>
     <w:p>
@@ -2917,7 +2888,7 @@
           <w:lang w:eastAsia="nl-NL"/>
         </w:rPr>
       </w:pPr>
-      <w:commentRangeStart w:id="3"/>
+      <w:commentRangeStart w:id="4"/>
       <w:r>
         <w:rPr>
           <w:rFonts w:ascii="Helvetica" w:eastAsia="Times New Roman" w:hAnsi="Helvetica" w:cs="Helvetica"/>
@@ -2979,13 +2950,13 @@
           </wp:inline>
         </w:drawing>
       </w:r>
-      <w:commentRangeEnd w:id="3"/>
+      <w:commentRangeEnd w:id="4"/>
       <w:r>
         <w:rPr>
           <w:rStyle w:val="CommentReference"/>
           <w:rFonts w:ascii="Helvetica" w:hAnsi="Helvetica" w:cs="Helvetica"/>
         </w:rPr>
-        <w:commentReference w:id="3"/>
+        <w:commentReference w:id="4"/>
       </w:r>
     </w:p>
     <w:p>
@@ -4211,7 +4182,7 @@
           <w:lang w:eastAsia="nl-NL"/>
         </w:rPr>
       </w:pPr>
-      <w:commentRangeStart w:id="4"/>
+      <w:commentRangeStart w:id="5"/>
       <w:r>
         <w:rPr>
           <w:rFonts w:ascii="Helvetica" w:eastAsia="Times New Roman" w:hAnsi="Helvetica" w:cs="Helvetica"/>
@@ -4274,13 +4245,13 @@
           </wp:inline>
         </w:drawing>
       </w:r>
-      <w:commentRangeEnd w:id="4"/>
+      <w:commentRangeEnd w:id="5"/>
       <w:r>
         <w:rPr>
           <w:rStyle w:val="CommentReference"/>
           <w:rFonts w:ascii="Helvetica" w:hAnsi="Helvetica" w:cs="Helvetica"/>
         </w:rPr>
-        <w:commentReference w:id="4"/>
+        <w:commentReference w:id="5"/>
       </w:r>
     </w:p>
     <w:p>
@@ -5367,17 +5338,7 @@
           <w:szCs w:val="21"/>
           <w:lang w:eastAsia="nl-NL"/>
         </w:rPr>
-        <w:t xml:space="preserve">Selecteer de gewenste variabele(n) en plaats deze in het vakje </w:t>
-      </w:r>
-      <w:r>
-        <w:rPr>
-          <w:rFonts w:ascii="Helvetica" w:eastAsia="Times New Roman" w:hAnsi="Helvetica" w:cs="Helvetica"/>
-          <w:color w:val="555555"/>
-          <w:sz w:val="21"/>
-          <w:szCs w:val="21"/>
-          <w:lang w:eastAsia="nl-NL"/>
-        </w:rPr>
-        <w:t xml:space="preserve">Test </w:t>
+        <w:t xml:space="preserve">Selecteer de gewenste variabele(n) en plaats deze in het vakje Test </w:t>
       </w:r>
       <w:proofErr w:type="spellStart"/>
       <w:r>
@@ -5399,17 +5360,7 @@
           <w:szCs w:val="21"/>
           <w:lang w:eastAsia="nl-NL"/>
         </w:rPr>
-        <w:t xml:space="preserve"> List</w:t>
-      </w:r>
-      <w:r>
-        <w:rPr>
-          <w:rFonts w:ascii="Helvetica" w:eastAsia="Times New Roman" w:hAnsi="Helvetica" w:cs="Helvetica"/>
-          <w:color w:val="555555"/>
-          <w:sz w:val="21"/>
-          <w:szCs w:val="21"/>
-          <w:lang w:eastAsia="nl-NL"/>
-        </w:rPr>
-        <w:t xml:space="preserve">, dit doe je middels de  </w:t>
+        <w:t xml:space="preserve"> List, dit doe je middels de  </w:t>
       </w:r>
       <w:r>
         <w:rPr>
@@ -5461,17 +5412,7 @@
           <w:szCs w:val="21"/>
           <w:lang w:eastAsia="nl-NL"/>
         </w:rPr>
-        <w:t xml:space="preserve"> toets.</w:t>
-      </w:r>
-      <w:r>
-        <w:rPr>
-          <w:rFonts w:ascii="Helvetica" w:eastAsia="Times New Roman" w:hAnsi="Helvetica" w:cs="Helvetica"/>
-          <w:color w:val="555555"/>
-          <w:sz w:val="21"/>
-          <w:szCs w:val="21"/>
-          <w:lang w:eastAsia="nl-NL"/>
-        </w:rPr>
-        <w:t xml:space="preserve"> Vink bij Test Distribution het vakje voor </w:t>
+        <w:t xml:space="preserve"> toets. Vink bij Test Distribution het vakje voor </w:t>
       </w:r>
       <w:proofErr w:type="spellStart"/>
       <w:r>
@@ -6571,7 +6512,7 @@
           <w:lang w:eastAsia="nl-NL"/>
         </w:rPr>
       </w:pPr>
-      <w:commentRangeStart w:id="5"/>
+      <w:commentRangeStart w:id="6"/>
       <w:r>
         <w:rPr>
           <w:rFonts w:ascii="Helvetica" w:hAnsi="Helvetica" w:cs="Helvetica"/>
@@ -6614,13 +6555,13 @@
           </wp:inline>
         </w:drawing>
       </w:r>
-      <w:commentRangeEnd w:id="5"/>
+      <w:commentRangeEnd w:id="6"/>
       <w:r>
         <w:rPr>
           <w:rStyle w:val="CommentReference"/>
           <w:rFonts w:ascii="Helvetica" w:hAnsi="Helvetica" w:cs="Helvetica"/>
         </w:rPr>
-        <w:commentReference w:id="5"/>
+        <w:commentReference w:id="6"/>
       </w:r>
     </w:p>
     <w:p>
@@ -7310,7 +7251,7 @@
         </w:rPr>
         <w:lastRenderedPageBreak/>
         <w:pict w14:anchorId="28671EA5">
-          <v:rect id="_x0000_i1027" style="width:0;height:0" o:hralign="center" o:hrstd="t" o:hr="t" fillcolor="#a0a0a0" stroked="f"/>
+          <v:rect id="_x0000_i1025" style="width:0;height:0" o:hralign="center" o:hrstd="t" o:hr="t" fillcolor="#a0a0a0" stroked="f"/>
         </w:pict>
       </w:r>
     </w:p>
@@ -7710,17 +7651,7 @@
           <w:szCs w:val="21"/>
           <w:lang w:eastAsia="nl-NL"/>
         </w:rPr>
-        <w:t xml:space="preserve">Selecteer de gewenste variabele(n) en plaats deze in het vakje </w:t>
-      </w:r>
-      <w:r>
-        <w:rPr>
-          <w:rFonts w:ascii="Helvetica" w:eastAsia="Times New Roman" w:hAnsi="Helvetica" w:cs="Helvetica"/>
-          <w:color w:val="555555"/>
-          <w:sz w:val="21"/>
-          <w:szCs w:val="21"/>
-          <w:lang w:eastAsia="nl-NL"/>
-        </w:rPr>
-        <w:t xml:space="preserve">Test </w:t>
+        <w:t xml:space="preserve">Selecteer de gewenste variabele(n) en plaats deze in het vakje Test </w:t>
       </w:r>
       <w:proofErr w:type="spellStart"/>
       <w:r>
@@ -7742,37 +7673,7 @@
           <w:szCs w:val="21"/>
           <w:lang w:eastAsia="nl-NL"/>
         </w:rPr>
-        <w:t>(</w:t>
-      </w:r>
-      <w:r>
-        <w:rPr>
-          <w:rFonts w:ascii="Helvetica" w:eastAsia="Times New Roman" w:hAnsi="Helvetica" w:cs="Helvetica"/>
-          <w:color w:val="555555"/>
-          <w:sz w:val="21"/>
-          <w:szCs w:val="21"/>
-          <w:lang w:eastAsia="nl-NL"/>
-        </w:rPr>
-        <w:t>s</w:t>
-      </w:r>
-      <w:r>
-        <w:rPr>
-          <w:rFonts w:ascii="Helvetica" w:eastAsia="Times New Roman" w:hAnsi="Helvetica" w:cs="Helvetica"/>
-          <w:color w:val="555555"/>
-          <w:sz w:val="21"/>
-          <w:szCs w:val="21"/>
-          <w:lang w:eastAsia="nl-NL"/>
-        </w:rPr>
-        <w:t>)</w:t>
-      </w:r>
-      <w:r>
-        <w:rPr>
-          <w:rFonts w:ascii="Helvetica" w:eastAsia="Times New Roman" w:hAnsi="Helvetica" w:cs="Helvetica"/>
-          <w:color w:val="555555"/>
-          <w:sz w:val="21"/>
-          <w:szCs w:val="21"/>
-          <w:lang w:eastAsia="nl-NL"/>
-        </w:rPr>
-        <w:t xml:space="preserve">, dit doe je middels de  </w:t>
+        <w:t xml:space="preserve">(s), dit doe je middels de  </w:t>
       </w:r>
       <w:r>
         <w:rPr>
@@ -7824,17 +7725,7 @@
           <w:szCs w:val="21"/>
           <w:lang w:eastAsia="nl-NL"/>
         </w:rPr>
-        <w:t xml:space="preserve"> toets.</w:t>
-      </w:r>
-      <w:r>
-        <w:rPr>
-          <w:rFonts w:ascii="Helvetica" w:eastAsia="Times New Roman" w:hAnsi="Helvetica" w:cs="Helvetica"/>
-          <w:color w:val="555555"/>
-          <w:sz w:val="21"/>
-          <w:szCs w:val="21"/>
-          <w:lang w:eastAsia="nl-NL"/>
-        </w:rPr>
-        <w:t xml:space="preserve"> Vul bij Test Value het gemiddelde in waarmee je de data wil vergelijken, in dit geval 6,8. (Let op: gebruik een komma en geen punt). </w:t>
+        <w:t xml:space="preserve"> toets. Vul bij Test Value het gemiddelde in waarmee je de data wil vergelijken, in dit geval 6,8. (Let op: gebruik een komma en geen punt). </w:t>
       </w:r>
     </w:p>
     <w:p>
@@ -8682,8 +8573,6 @@
           <w:rFonts w:ascii="Helvetica" w:hAnsi="Helvetica" w:cs="Helvetica"/>
         </w:rPr>
       </w:pPr>
-      <w:bookmarkStart w:id="6" w:name="_GoBack"/>
-      <w:bookmarkEnd w:id="6"/>
       <w:proofErr w:type="spellStart"/>
       <w:r>
         <w:rPr>
@@ -8844,7 +8733,7 @@
       </w:r>
     </w:p>
   </w:comment>
-  <w:comment w:id="3" w:author="Doeswijk, J.M." w:date="2019-11-27T10:09:00Z" w:initials="DJ">
+  <w:comment w:id="4" w:author="Doeswijk, J.M." w:date="2019-11-27T10:09:00Z" w:initials="DJ">
     <w:p>
       <w:pPr>
         <w:pStyle w:val="CommentText"/>
@@ -8868,7 +8757,7 @@
       </w:r>
     </w:p>
   </w:comment>
-  <w:comment w:id="4" w:author="Doeswijk, J.M." w:date="2019-11-27T10:25:00Z" w:initials="DJ">
+  <w:comment w:id="5" w:author="Doeswijk, J.M." w:date="2019-11-27T10:25:00Z" w:initials="DJ">
     <w:p>
       <w:pPr>
         <w:pStyle w:val="CommentText"/>
@@ -8884,7 +8773,7 @@
       </w:r>
     </w:p>
   </w:comment>
-  <w:comment w:id="5" w:author="Doeswijk, J.M." w:date="2019-11-27T11:52:00Z" w:initials="DJ">
+  <w:comment w:id="6" w:author="Doeswijk, J.M." w:date="2019-11-27T11:52:00Z" w:initials="DJ">
     <w:p>
       <w:pPr>
         <w:pStyle w:val="CommentText"/>

</xml_diff>